<commit_message>
Finalização do User Stories
</commit_message>
<xml_diff>
--- a/Documentação/User Stories.docx
+++ b/Documentação/User Stories.docx
@@ -4,6 +4,7 @@
   <w:body>
     <w:p>
       <w:pPr>
+        <w:spacing w:line="360" w:lineRule="auto"/>
         <w:jc w:val="both"/>
         <w:rPr>
           <w:rFonts w:ascii="Arial" w:hAnsi="Arial" w:cs="Arial"/>
@@ -12,14 +13,22 @@
       <w:r>
         <w:rPr>
           <w:rFonts w:ascii="Arial" w:hAnsi="Arial" w:cs="Arial"/>
-        </w:rPr>
-        <w:t xml:space="preserve">1) </w:t>
-      </w:r>
-      <w:r>
-        <w:rPr>
-          <w:rFonts w:ascii="Arial" w:hAnsi="Arial" w:cs="Arial"/>
-        </w:rPr>
-        <w:t xml:space="preserve">Eu, enquanto suporte técnico, quero conseguir identificar quais </w:t>
+          <w:b/>
+          <w:bCs/>
+        </w:rPr>
+        <w:t>1)</w:t>
+      </w:r>
+      <w:r>
+        <w:rPr>
+          <w:rFonts w:ascii="Arial" w:hAnsi="Arial" w:cs="Arial"/>
+        </w:rPr>
+        <w:t xml:space="preserve"> </w:t>
+      </w:r>
+      <w:r>
+        <w:rPr>
+          <w:rFonts w:ascii="Arial" w:hAnsi="Arial" w:cs="Arial"/>
+        </w:rPr>
+        <w:t xml:space="preserve">Eu, enquanto suporte técnico, quero identificar quais </w:t>
       </w:r>
       <w:r>
         <w:rPr>
@@ -42,6 +51,7 @@
     </w:p>
     <w:p>
       <w:pPr>
+        <w:spacing w:line="360" w:lineRule="auto"/>
         <w:jc w:val="both"/>
         <w:rPr>
           <w:rFonts w:ascii="Arial" w:hAnsi="Arial" w:cs="Arial"/>
@@ -50,8 +60,16 @@
       <w:r>
         <w:rPr>
           <w:rFonts w:ascii="Arial" w:hAnsi="Arial" w:cs="Arial"/>
-        </w:rPr>
-        <w:t xml:space="preserve">2) </w:t>
+          <w:b/>
+          <w:bCs/>
+        </w:rPr>
+        <w:t>2)</w:t>
+      </w:r>
+      <w:r>
+        <w:rPr>
+          <w:rFonts w:ascii="Arial" w:hAnsi="Arial" w:cs="Arial"/>
+        </w:rPr>
+        <w:t xml:space="preserve"> </w:t>
       </w:r>
       <w:r>
         <w:rPr>
@@ -86,6 +104,7 @@
     </w:p>
     <w:p>
       <w:pPr>
+        <w:spacing w:line="360" w:lineRule="auto"/>
         <w:jc w:val="both"/>
         <w:rPr>
           <w:rFonts w:ascii="Arial" w:hAnsi="Arial" w:cs="Arial"/>
@@ -94,8 +113,197 @@
       <w:r>
         <w:rPr>
           <w:rFonts w:ascii="Arial" w:hAnsi="Arial" w:cs="Arial"/>
-        </w:rPr>
-        <w:t>3) Eu, enquanto suporte técnico, quero acessar de forma remota os computadores dos atendentes, para realizar o reparo rapidamente.</w:t>
+          <w:b/>
+          <w:bCs/>
+        </w:rPr>
+        <w:t>3)</w:t>
+      </w:r>
+      <w:r>
+        <w:rPr>
+          <w:rFonts w:ascii="Arial" w:hAnsi="Arial" w:cs="Arial"/>
+        </w:rPr>
+        <w:t xml:space="preserve"> Eu, enquanto suporte técnico, quero acessar de forma remota os computadores dos atendentes, para realizar o reparo rapidamente.</w:t>
+      </w:r>
+    </w:p>
+    <w:p>
+      <w:pPr>
+        <w:spacing w:line="360" w:lineRule="auto"/>
+        <w:jc w:val="both"/>
+        <w:rPr>
+          <w:rFonts w:ascii="Arial" w:hAnsi="Arial" w:cs="Arial"/>
+        </w:rPr>
+      </w:pPr>
+      <w:r>
+        <w:rPr>
+          <w:rFonts w:ascii="Arial" w:hAnsi="Arial" w:cs="Arial"/>
+          <w:b/>
+          <w:bCs/>
+        </w:rPr>
+        <w:t>4)</w:t>
+      </w:r>
+      <w:r>
+        <w:rPr>
+          <w:rFonts w:ascii="Arial" w:hAnsi="Arial" w:cs="Arial"/>
+        </w:rPr>
+        <w:t xml:space="preserve"> Para verificar os computadores que precisam de reparos, eu quero que as máquinas emitam alertas no meu sistema.</w:t>
+      </w:r>
+    </w:p>
+    <w:p>
+      <w:pPr>
+        <w:spacing w:line="360" w:lineRule="auto"/>
+        <w:jc w:val="both"/>
+        <w:rPr>
+          <w:rFonts w:ascii="Arial" w:hAnsi="Arial" w:cs="Arial"/>
+        </w:rPr>
+      </w:pPr>
+      <w:r>
+        <w:rPr>
+          <w:rFonts w:ascii="Arial" w:hAnsi="Arial" w:cs="Arial"/>
+          <w:b/>
+          <w:bCs/>
+        </w:rPr>
+        <w:t>5)</w:t>
+      </w:r>
+      <w:r>
+        <w:rPr>
+          <w:rFonts w:ascii="Arial" w:hAnsi="Arial" w:cs="Arial"/>
+        </w:rPr>
+        <w:t xml:space="preserve"> Para realizar a análise da máquina facilmente, eu quero acessar os relatórios gerados.</w:t>
+      </w:r>
+    </w:p>
+    <w:p>
+      <w:pPr>
+        <w:spacing w:line="360" w:lineRule="auto"/>
+        <w:jc w:val="both"/>
+        <w:rPr>
+          <w:rFonts w:ascii="Arial" w:hAnsi="Arial" w:cs="Arial"/>
+        </w:rPr>
+      </w:pPr>
+      <w:r>
+        <w:rPr>
+          <w:rFonts w:ascii="Arial" w:hAnsi="Arial" w:cs="Arial"/>
+          <w:b/>
+          <w:bCs/>
+        </w:rPr>
+        <w:t>6)</w:t>
+      </w:r>
+      <w:r>
+        <w:rPr>
+          <w:rFonts w:ascii="Arial" w:hAnsi="Arial" w:cs="Arial"/>
+        </w:rPr>
+        <w:t xml:space="preserve"> Eu, enquanto suporte técnico, quero adicionar ocorrências no relatório da máquina para que quem for ler o relatório consiga consultar o histórico de ocorrências dela.</w:t>
+      </w:r>
+    </w:p>
+    <w:p>
+      <w:pPr>
+        <w:spacing w:line="360" w:lineRule="auto"/>
+        <w:jc w:val="both"/>
+        <w:rPr>
+          <w:rFonts w:ascii="Arial" w:hAnsi="Arial" w:cs="Arial"/>
+        </w:rPr>
+      </w:pPr>
+      <w:r>
+        <w:rPr>
+          <w:rFonts w:ascii="Arial" w:hAnsi="Arial" w:cs="Arial"/>
+          <w:b/>
+          <w:bCs/>
+        </w:rPr>
+        <w:t>7)</w:t>
+      </w:r>
+      <w:r>
+        <w:rPr>
+          <w:rFonts w:ascii="Arial" w:hAnsi="Arial" w:cs="Arial"/>
+        </w:rPr>
+        <w:t xml:space="preserve"> Eu quero visualizar as máquinas através de um filtro de setores, para visualizar as máquinas mais facilmente de acordo com o setor desejado.</w:t>
+      </w:r>
+    </w:p>
+    <w:p>
+      <w:pPr>
+        <w:spacing w:line="360" w:lineRule="auto"/>
+        <w:jc w:val="both"/>
+        <w:rPr>
+          <w:rFonts w:ascii="Arial" w:hAnsi="Arial" w:cs="Arial"/>
+        </w:rPr>
+      </w:pPr>
+      <w:r>
+        <w:rPr>
+          <w:rFonts w:ascii="Arial" w:hAnsi="Arial" w:cs="Arial"/>
+          <w:b/>
+          <w:bCs/>
+        </w:rPr>
+        <w:t>8)</w:t>
+      </w:r>
+      <w:r>
+        <w:rPr>
+          <w:rFonts w:ascii="Arial" w:hAnsi="Arial" w:cs="Arial"/>
+        </w:rPr>
+        <w:t xml:space="preserve"> Para </w:t>
+      </w:r>
+      <w:r>
+        <w:rPr>
+          <w:rFonts w:ascii="Arial" w:hAnsi="Arial" w:cs="Arial"/>
+        </w:rPr>
+        <w:t>ter ideia de quantos computadores estão em alerta no momento, eu quero um campo onde eu possa visualizar essa informação.</w:t>
+      </w:r>
+    </w:p>
+    <w:p>
+      <w:pPr>
+        <w:spacing w:line="360" w:lineRule="auto"/>
+        <w:jc w:val="both"/>
+        <w:rPr>
+          <w:rFonts w:ascii="Arial" w:hAnsi="Arial" w:cs="Arial"/>
+        </w:rPr>
+      </w:pPr>
+      <w:r>
+        <w:rPr>
+          <w:rFonts w:ascii="Arial" w:hAnsi="Arial" w:cs="Arial"/>
+          <w:b/>
+          <w:bCs/>
+        </w:rPr>
+        <w:t>9)</w:t>
+      </w:r>
+      <w:r>
+        <w:rPr>
+          <w:rFonts w:ascii="Arial" w:hAnsi="Arial" w:cs="Arial"/>
+        </w:rPr>
+        <w:t xml:space="preserve"> Eu quero visualizar as informações de disco, </w:t>
+      </w:r>
+      <w:proofErr w:type="spellStart"/>
+      <w:r>
+        <w:rPr>
+          <w:rFonts w:ascii="Arial" w:hAnsi="Arial" w:cs="Arial"/>
+        </w:rPr>
+        <w:t>cpu</w:t>
+      </w:r>
+      <w:proofErr w:type="spellEnd"/>
+      <w:r>
+        <w:rPr>
+          <w:rFonts w:ascii="Arial" w:hAnsi="Arial" w:cs="Arial"/>
+        </w:rPr>
+        <w:t xml:space="preserve"> e memória das máquinas, para verificar se alguma máquina precisa de reparo.</w:t>
+      </w:r>
+    </w:p>
+    <w:p>
+      <w:pPr>
+        <w:spacing w:line="360" w:lineRule="auto"/>
+        <w:jc w:val="both"/>
+        <w:rPr>
+          <w:rFonts w:ascii="Arial" w:hAnsi="Arial" w:cs="Arial"/>
+        </w:rPr>
+      </w:pPr>
+      <w:r>
+        <w:rPr>
+          <w:rFonts w:ascii="Arial" w:hAnsi="Arial" w:cs="Arial"/>
+          <w:b/>
+          <w:bCs/>
+        </w:rPr>
+        <w:t>10)</w:t>
+      </w:r>
+      <w:r>
+        <w:rPr>
+          <w:rFonts w:ascii="Arial" w:hAnsi="Arial" w:cs="Arial"/>
+        </w:rPr>
+        <w:t xml:space="preserve"> Para visualizar se um computador está conectado a rede, eu quero visualizar as informações de rede.</w:t>
       </w:r>
     </w:p>
     <w:p>

</xml_diff>